<commit_message>
dodano zadanie 6, aktualizacja dokumentacji i readme, dodano folder app z plikiem app.py tworzaca rest api na FASTapi, obraz jest na dockerhub instrukcja readme.md
</commit_message>
<xml_diff>
--- a/Dokumentacja.docx
+++ b/Dokumentacja.docx
@@ -2291,10 +2291,555 @@
       </w:r>
     </w:p>
     <w:p>
+      <w:pPr>
+        <w:rPr>
+          <w:rStyle w:val="Nagwek1Znak"/>
+        </w:rPr>
+      </w:pPr>
       <w:r>
         <w:t>Stworzono daga do monitorowania, nie udało się ustawić wysyłania mail’a.</w:t>
       </w:r>
-    </w:p>
+      <w:r>
+        <w:br/>
+      </w:r>
+      <w:r>
+        <w:br/>
+      </w:r>
+      <w:r>
+        <w:br/>
+      </w:r>
+      <w:r>
+        <w:rPr>
+          <w:rStyle w:val="Nagwek1Znak"/>
+        </w:rPr>
+        <w:t>Ćwiczenia 6</w:t>
+      </w:r>
+    </w:p>
+    <w:p>
+      <w:pPr>
+        <w:rPr>
+          <w:b/>
+          <w:bCs/>
+        </w:rPr>
+      </w:pPr>
+      <w:r>
+        <w:t>Stworzono api przyjmujące dane w JSON np.</w:t>
+      </w:r>
+      <w:r>
+        <w:br/>
+      </w:r>
+      <w:r>
+        <w:rPr>
+          <w:rFonts w:ascii="Consolas" w:eastAsia="Times New Roman" w:hAnsi="Consolas" w:cs="Courier New"/>
+          <w:b/>
+          <w:bCs/>
+          <w:color w:val="FFFFFF"/>
+          <w:kern w:val="0"/>
+          <w:sz w:val="18"/>
+          <w:szCs w:val="18"/>
+          <w:lang w:eastAsia="pl-PL"/>
+          <w14:ligatures w14:val="none"/>
+        </w:rPr>
+        <w:t xml:space="preserve"> </w:t>
+      </w:r>
+      <w:r>
+        <w:rPr>
+          <w:b/>
+          <w:bCs/>
+        </w:rPr>
+        <w:t>{</w:t>
+      </w:r>
+    </w:p>
+    <w:p>
+      <w:pPr>
+        <w:rPr>
+          <w:b/>
+          <w:bCs/>
+        </w:rPr>
+      </w:pPr>
+      <w:r>
+        <w:rPr>
+          <w:b/>
+          <w:bCs/>
+        </w:rPr>
+        <w:t xml:space="preserve">  "Airline": 1,</w:t>
+      </w:r>
+    </w:p>
+    <w:p>
+      <w:pPr>
+        <w:rPr>
+          <w:b/>
+          <w:bCs/>
+        </w:rPr>
+      </w:pPr>
+      <w:r>
+        <w:rPr>
+          <w:b/>
+          <w:bCs/>
+        </w:rPr>
+        <w:t xml:space="preserve">  "AirportFrom": 1,</w:t>
+      </w:r>
+    </w:p>
+    <w:p>
+      <w:pPr>
+        <w:rPr>
+          <w:b/>
+          <w:bCs/>
+          <w:lang w:val="en-US"/>
+        </w:rPr>
+      </w:pPr>
+      <w:r>
+        <w:rPr>
+          <w:b/>
+          <w:bCs/>
+        </w:rPr>
+        <w:t xml:space="preserve">  </w:t>
+      </w:r>
+      <w:r>
+        <w:rPr>
+          <w:b/>
+          <w:bCs/>
+          <w:lang w:val="en-US"/>
+        </w:rPr>
+        <w:t xml:space="preserve">"AirportTo": </w:t>
+      </w:r>
+      <w:r>
+        <w:rPr>
+          <w:b/>
+          <w:bCs/>
+          <w:lang w:val="en-US"/>
+        </w:rPr>
+        <w:t>1</w:t>
+      </w:r>
+      <w:r>
+        <w:rPr>
+          <w:b/>
+          <w:bCs/>
+          <w:lang w:val="en-US"/>
+        </w:rPr>
+        <w:t>,</w:t>
+      </w:r>
+    </w:p>
+    <w:p>
+      <w:pPr>
+        <w:rPr>
+          <w:b/>
+          <w:bCs/>
+          <w:lang w:val="en-US"/>
+        </w:rPr>
+      </w:pPr>
+      <w:r>
+        <w:rPr>
+          <w:b/>
+          <w:bCs/>
+          <w:lang w:val="en-US"/>
+        </w:rPr>
+        <w:t xml:space="preserve">  "DayOfWeek": </w:t>
+      </w:r>
+      <w:r>
+        <w:rPr>
+          <w:b/>
+          <w:bCs/>
+          <w:lang w:val="en-US"/>
+        </w:rPr>
+        <w:t>1</w:t>
+      </w:r>
+      <w:r>
+        <w:rPr>
+          <w:b/>
+          <w:bCs/>
+          <w:lang w:val="en-US"/>
+        </w:rPr>
+        <w:t>,</w:t>
+      </w:r>
+    </w:p>
+    <w:p>
+      <w:pPr>
+        <w:rPr>
+          <w:b/>
+          <w:bCs/>
+          <w:lang w:val="en-US"/>
+        </w:rPr>
+      </w:pPr>
+      <w:r>
+        <w:rPr>
+          <w:b/>
+          <w:bCs/>
+          <w:lang w:val="en-US"/>
+        </w:rPr>
+        <w:t xml:space="preserve">  "Time</w:t>
+      </w:r>
+      <w:r>
+        <w:rPr>
+          <w:b/>
+          <w:bCs/>
+          <w:lang w:val="en-US"/>
+        </w:rPr>
+        <w:t>”:1</w:t>
+      </w:r>
+      <w:r>
+        <w:rPr>
+          <w:b/>
+          <w:bCs/>
+          <w:lang w:val="en-US"/>
+        </w:rPr>
+        <w:t>,</w:t>
+      </w:r>
+    </w:p>
+    <w:p>
+      <w:pPr>
+        <w:rPr>
+          <w:b/>
+          <w:bCs/>
+          <w:lang w:val="en-US"/>
+        </w:rPr>
+      </w:pPr>
+      <w:r>
+        <w:rPr>
+          <w:b/>
+          <w:bCs/>
+          <w:lang w:val="en-US"/>
+        </w:rPr>
+        <w:t xml:space="preserve">  </w:t>
+      </w:r>
+      <w:r>
+        <w:rPr>
+          <w:b/>
+          <w:bCs/>
+          <w:lang w:val="en-US"/>
+        </w:rPr>
+        <w:t>"Lenght": 100</w:t>
+      </w:r>
+    </w:p>
+    <w:p>
+      <w:pPr>
+        <w:rPr>
+          <w:b/>
+          <w:bCs/>
+          <w:lang w:val="en-US"/>
+        </w:rPr>
+      </w:pPr>
+      <w:r>
+        <w:rPr>
+          <w:b/>
+          <w:bCs/>
+          <w:lang w:val="en-US"/>
+        </w:rPr>
+        <w:t>}</w:t>
+      </w:r>
+    </w:p>
+    <w:p>
+      <w:pPr>
+        <w:rPr>
+          <w:lang w:val="en-US"/>
+        </w:rPr>
+      </w:pPr>
+      <w:r>
+        <w:rPr>
+          <w:lang w:val="en-US"/>
+        </w:rPr>
+        <w:lastRenderedPageBreak/>
+        <w:t xml:space="preserve">I zwracajacę </w:t>
+      </w:r>
+    </w:p>
+    <w:p>
+      <w:pPr>
+        <w:rPr>
+          <w:b/>
+          <w:bCs/>
+        </w:rPr>
+      </w:pPr>
+      <w:r>
+        <w:rPr>
+          <w:b/>
+          <w:bCs/>
+        </w:rPr>
+        <w:t>{</w:t>
+      </w:r>
+    </w:p>
+    <w:p>
+      <w:pPr>
+        <w:rPr>
+          <w:b/>
+          <w:bCs/>
+        </w:rPr>
+      </w:pPr>
+      <w:r>
+        <w:rPr>
+          <w:b/>
+          <w:bCs/>
+        </w:rPr>
+        <w:t>„prediction”:0 lub 1</w:t>
+      </w:r>
+    </w:p>
+    <w:p>
+      <w:pPr>
+        <w:rPr>
+          <w:b/>
+          <w:bCs/>
+        </w:rPr>
+      </w:pPr>
+      <w:r>
+        <w:rPr>
+          <w:b/>
+          <w:bCs/>
+        </w:rPr>
+        <w:t>}</w:t>
+      </w:r>
+    </w:p>
+    <w:p>
+      <w:r>
+        <w:t>Dodano</w:t>
+      </w:r>
+      <w:r>
+        <w:t xml:space="preserve"> dockerfile z portem serwisu 5000.</w:t>
+      </w:r>
+      <w:r>
+        <w:t>Dodano obraz do dockerhub’a.</w:t>
+      </w:r>
+    </w:p>
+    <w:p>
+      <w:pPr>
+        <w:rPr>
+          <w:lang w:val="en-US"/>
+        </w:rPr>
+      </w:pPr>
+      <w:r>
+        <w:rPr>
+          <w:lang w:val="en-US"/>
+        </w:rPr>
+        <w:t>Uruchomienie</w:t>
+      </w:r>
+      <w:r>
+        <w:rPr>
+          <w:lang w:val="en-US"/>
+        </w:rPr>
+        <w:t xml:space="preserve"> docker</w:t>
+      </w:r>
+      <w:r>
+        <w:rPr>
+          <w:lang w:val="en-US"/>
+        </w:rPr>
+        <w:t>:</w:t>
+      </w:r>
+    </w:p>
+    <w:p>
+      <w:pPr>
+        <w:rPr>
+          <w:lang w:val="en-US"/>
+        </w:rPr>
+      </w:pPr>
+      <w:r>
+        <w:rPr>
+          <w:lang w:val="en-US"/>
+        </w:rPr>
+        <w:t>docker pull bartoszkunc/flight_pred_app:latest</w:t>
+      </w:r>
+    </w:p>
+    <w:p>
+      <w:pPr>
+        <w:rPr>
+          <w:lang w:val="en-US"/>
+        </w:rPr>
+      </w:pPr>
+      <w:r>
+        <w:rPr>
+          <w:lang w:val="en-US"/>
+        </w:rPr>
+        <w:t xml:space="preserve">docker run -p </w:t>
+      </w:r>
+      <w:r>
+        <w:rPr>
+          <w:lang w:val="en-US"/>
+        </w:rPr>
+        <w:t>5</w:t>
+      </w:r>
+      <w:r>
+        <w:rPr>
+          <w:lang w:val="en-US"/>
+        </w:rPr>
+        <w:t>000:</w:t>
+      </w:r>
+      <w:r>
+        <w:rPr>
+          <w:lang w:val="en-US"/>
+        </w:rPr>
+        <w:t>5</w:t>
+      </w:r>
+      <w:r>
+        <w:rPr>
+          <w:lang w:val="en-US"/>
+        </w:rPr>
+        <w:t>000 bartoszkunc/flight_pred_app:latest</w:t>
+      </w:r>
+      <w:r>
+        <w:rPr>
+          <w:lang w:val="en-US"/>
+        </w:rPr>
+        <w:br/>
+        <w:t xml:space="preserve">w przeglądrace: </w:t>
+      </w:r>
+      <w:r>
+        <w:rPr>
+          <w:lang w:val="en-US"/>
+        </w:rPr>
+        <w:t>http://localhost:5000/docs</w:t>
+      </w:r>
+    </w:p>
+    <w:p>
+      <w:r>
+        <w:rPr>
+          <w:lang w:val="en-US"/>
+        </w:rPr>
+        <w:br/>
+      </w:r>
+      <w:r>
+        <w:t>Postman:</w:t>
+      </w:r>
+      <w:r>
+        <w:br/>
+      </w:r>
+      <w:r>
+        <w:t>New -&gt; HTTP</w:t>
+      </w:r>
+    </w:p>
+    <w:p>
+      <w:r>
+        <w:t>Zmiana pakietu na POST</w:t>
+      </w:r>
+      <w:r>
+        <w:br/>
+        <w:t>adres:</w:t>
+      </w:r>
+      <w:r>
+        <w:t xml:space="preserve"> </w:t>
+      </w:r>
+      <w:hyperlink r:id="rId9" w:history="1">
+        <w:r>
+          <w:rPr>
+            <w:rStyle w:val="Hipercze"/>
+          </w:rPr>
+          <w:t>http://127.0.0.1:5000/predict</w:t>
+        </w:r>
+      </w:hyperlink>
+      <w:r>
+        <w:br/>
+        <w:t>raw JSON ustawiony w zakładce body np.:</w:t>
+      </w:r>
+      <w:r>
+        <w:br/>
+      </w:r>
+      <w:r>
+        <w:t>{</w:t>
+      </w:r>
+    </w:p>
+    <w:p>
+      <w:pPr>
+        <w:rPr>
+          <w:lang w:val="en-US"/>
+        </w:rPr>
+      </w:pPr>
+      <w:r>
+        <w:t xml:space="preserve">    </w:t>
+      </w:r>
+      <w:r>
+        <w:rPr>
+          <w:lang w:val="en-US"/>
+        </w:rPr>
+        <w:t>"Airline": 2,</w:t>
+      </w:r>
+    </w:p>
+    <w:p>
+      <w:pPr>
+        <w:rPr>
+          <w:lang w:val="en-US"/>
+        </w:rPr>
+      </w:pPr>
+      <w:r>
+        <w:rPr>
+          <w:lang w:val="en-US"/>
+        </w:rPr>
+        <w:t>    "AirportFrom": 8,</w:t>
+      </w:r>
+    </w:p>
+    <w:p>
+      <w:pPr>
+        <w:rPr>
+          <w:lang w:val="en-US"/>
+        </w:rPr>
+      </w:pPr>
+      <w:r>
+        <w:rPr>
+          <w:lang w:val="en-US"/>
+        </w:rPr>
+        <w:t>    "AirportTo": 197,</w:t>
+      </w:r>
+    </w:p>
+    <w:p>
+      <w:pPr>
+        <w:rPr>
+          <w:lang w:val="en-US"/>
+        </w:rPr>
+      </w:pPr>
+      <w:r>
+        <w:rPr>
+          <w:lang w:val="en-US"/>
+        </w:rPr>
+        <w:t>    "DayOfWeek":2,</w:t>
+      </w:r>
+    </w:p>
+    <w:p>
+      <w:pPr>
+        <w:rPr>
+          <w:lang w:val="en-US"/>
+        </w:rPr>
+      </w:pPr>
+      <w:r>
+        <w:rPr>
+          <w:lang w:val="en-US"/>
+        </w:rPr>
+        <w:t>    "Time": 30,</w:t>
+      </w:r>
+    </w:p>
+    <w:p>
+      <w:r>
+        <w:rPr>
+          <w:lang w:val="en-US"/>
+        </w:rPr>
+        <w:t xml:space="preserve">    </w:t>
+      </w:r>
+      <w:r>
+        <w:t>"Lenght": 202</w:t>
+      </w:r>
+    </w:p>
+    <w:p>
+      <w:r>
+        <w:t>}</w:t>
+      </w:r>
+    </w:p>
+    <w:p>
+      <w:r>
+        <w:t>Output:</w:t>
+      </w:r>
+      <w:r>
+        <w:br/>
+      </w:r>
+      <w:r>
+        <w:t>{</w:t>
+      </w:r>
+    </w:p>
+    <w:p>
+      <w:r>
+        <w:t>    "prediction": 0</w:t>
+      </w:r>
+    </w:p>
+    <w:p>
+      <w:r>
+        <w:t>}</w:t>
+      </w:r>
+    </w:p>
+    <w:p/>
+    <w:p/>
     <w:sectPr>
       <w:pgSz w:w="11906" w:h="16838"/>
       <w:pgMar w:top="1417" w:right="1417" w:bottom="1417" w:left="1417" w:header="708" w:footer="708" w:gutter="0"/>
@@ -4620,7 +5165,6 @@
   <w:style w:type="character" w:default="1" w:styleId="Domylnaczcionkaakapitu">
     <w:name w:val="Default Paragraph Font"/>
     <w:uiPriority w:val="1"/>
-    <w:semiHidden/>
     <w:unhideWhenUsed/>
   </w:style>
   <w:style w:type="table" w:default="1" w:styleId="Standardowy">
@@ -5014,6 +5558,36 @@
       <w:szCs w:val="24"/>
     </w:rPr>
   </w:style>
+  <w:style w:type="paragraph" w:styleId="HTML-wstpniesformatowany">
+    <w:name w:val="HTML Preformatted"/>
+    <w:basedOn w:val="Normalny"/>
+    <w:link w:val="HTML-wstpniesformatowanyZnak"/>
+    <w:uiPriority w:val="99"/>
+    <w:semiHidden/>
+    <w:unhideWhenUsed/>
+    <w:rsid w:val="000F32E9"/>
+    <w:pPr>
+      <w:spacing w:after="0" w:line="240" w:lineRule="auto"/>
+    </w:pPr>
+    <w:rPr>
+      <w:rFonts w:ascii="Consolas" w:hAnsi="Consolas"/>
+      <w:sz w:val="20"/>
+      <w:szCs w:val="20"/>
+    </w:rPr>
+  </w:style>
+  <w:style w:type="character" w:customStyle="1" w:styleId="HTML-wstpniesformatowanyZnak">
+    <w:name w:val="HTML - wstępnie sformatowany Znak"/>
+    <w:basedOn w:val="Domylnaczcionkaakapitu"/>
+    <w:link w:val="HTML-wstpniesformatowany"/>
+    <w:uiPriority w:val="99"/>
+    <w:semiHidden/>
+    <w:rsid w:val="000F32E9"/>
+    <w:rPr>
+      <w:rFonts w:ascii="Consolas" w:hAnsi="Consolas"/>
+      <w:sz w:val="20"/>
+      <w:szCs w:val="20"/>
+    </w:rPr>
+  </w:style>
 </w:styles>
 </file>
 

</xml_diff>